<commit_message>
Cambios agregados al lexico y el parser
</commit_message>
<xml_diff>
--- a/gramaticaC.docx
+++ b/gramaticaC.docx
@@ -606,21 +606,19 @@
         <w:rPr>
           <w:lang w:val="en-US"/>
         </w:rPr>
-        <w:t xml:space="preserve">[case CHAR|INT : </w:t>
-      </w:r>
-      <w:proofErr w:type="spellStart"/>
-      <w:r>
-        <w:rPr>
-          <w:lang w:val="en-US"/>
-        </w:rPr>
-        <w:t>optional_statements</w:t>
-      </w:r>
-      <w:proofErr w:type="spellEnd"/>
-      <w:r>
-        <w:rPr>
-          <w:lang w:val="en-US"/>
-        </w:rPr>
-        <w:t xml:space="preserve">;]* default:  </w:t>
+        <w:t>[case</w:t>
+      </w:r>
+      <w:r>
+        <w:rPr>
+          <w:lang w:val="en-US"/>
+        </w:rPr>
+        <w:t xml:space="preserve"> TERM</w:t>
+      </w:r>
+      <w:r>
+        <w:rPr>
+          <w:lang w:val="en-US"/>
+        </w:rPr>
+        <w:t xml:space="preserve">: </w:t>
       </w:r>
       <w:proofErr w:type="spellStart"/>
       <w:r>
@@ -634,8 +632,25 @@
         <w:rPr>
           <w:lang w:val="en-US"/>
         </w:rPr>
-        <w:t>;</w:t>
-      </w:r>
+        <w:t xml:space="preserve">]* default:  </w:t>
+      </w:r>
+      <w:proofErr w:type="spellStart"/>
+      <w:r>
+        <w:rPr>
+          <w:lang w:val="en-US"/>
+        </w:rPr>
+        <w:t>Statement_list</w:t>
+      </w:r>
+      <w:proofErr w:type="spellEnd"/>
+    </w:p>
+    <w:p>
+      <w:pPr>
+        <w:pStyle w:val="normal0"/>
+        <w:spacing w:after="0"/>
+        <w:rPr>
+          <w:lang w:val="en-US"/>
+        </w:rPr>
+      </w:pPr>
     </w:p>
     <w:p>
       <w:pPr>
@@ -1147,53 +1162,68 @@
     <w:p>
       <w:pPr>
         <w:pStyle w:val="normal0"/>
-      </w:pPr>
-      <w:proofErr w:type="spellStart"/>
+        <w:rPr>
+          <w:lang w:val="en-US"/>
+        </w:rPr>
+      </w:pPr>
+      <w:proofErr w:type="spellStart"/>
+      <w:r>
+        <w:rPr>
+          <w:lang w:val="en-US"/>
+        </w:rPr>
+        <w:t>expression_list</w:t>
+      </w:r>
+      <w:proofErr w:type="spellEnd"/>
+      <w:r>
+        <w:rPr>
+          <w:lang w:val="en-US"/>
+        </w:rPr>
+        <w:t xml:space="preserve"> -&gt; </w:t>
+      </w:r>
       <w:proofErr w:type="gramStart"/>
       <w:r>
+        <w:rPr>
+          <w:lang w:val="en-US"/>
+        </w:rPr>
+        <w:t xml:space="preserve">expression </w:t>
+      </w:r>
+      <w:r>
+        <w:rPr>
+          <w:b/>
+          <w:lang w:val="en-US"/>
+        </w:rPr>
+        <w:t>,</w:t>
+      </w:r>
+      <w:proofErr w:type="gramEnd"/>
+      <w:r>
+        <w:rPr>
+          <w:lang w:val="en-US"/>
+        </w:rPr>
+        <w:t xml:space="preserve"> </w:t>
+      </w:r>
+      <w:proofErr w:type="spellStart"/>
+      <w:r>
+        <w:rPr>
+          <w:lang w:val="en-US"/>
+        </w:rPr>
         <w:t>expression_list</w:t>
       </w:r>
       <w:proofErr w:type="spellEnd"/>
-      <w:proofErr w:type="gramEnd"/>
-      <w:r>
-        <w:t xml:space="preserve"> -&gt; </w:t>
-      </w:r>
-      <w:proofErr w:type="spellStart"/>
-      <w:r>
-        <w:t>expression</w:t>
-      </w:r>
-      <w:proofErr w:type="spellEnd"/>
-      <w:r>
-        <w:t xml:space="preserve"> </w:t>
-      </w:r>
-      <w:r>
-        <w:rPr>
-          <w:b/>
-        </w:rPr>
-        <w:t>,</w:t>
-      </w:r>
-      <w:r>
-        <w:t xml:space="preserve"> </w:t>
-      </w:r>
-      <w:proofErr w:type="spellStart"/>
-      <w:r>
-        <w:t>expression_list</w:t>
-      </w:r>
-      <w:proofErr w:type="spellEnd"/>
-    </w:p>
-    <w:p>
-      <w:pPr>
-        <w:pStyle w:val="normal0"/>
-      </w:pPr>
-      <w:r>
+    </w:p>
+    <w:p>
+      <w:pPr>
+        <w:pStyle w:val="normal0"/>
+        <w:rPr>
+          <w:lang w:val="en-US"/>
+        </w:rPr>
+      </w:pPr>
+      <w:r>
+        <w:rPr>
+          <w:lang w:val="en-US"/>
+        </w:rPr>
         <w:tab/>
-        <w:t>|</w:t>
-      </w:r>
-      <w:proofErr w:type="spellStart"/>
-      <w:r>
-        <w:t>epsilon</w:t>
-      </w:r>
-      <w:proofErr w:type="spellEnd"/>
+        <w:t>|epsilon</w:t>
+      </w:r>
     </w:p>
     <w:p>
       <w:pPr>
@@ -1520,9 +1550,6 @@
     <w:p>
       <w:pPr>
         <w:pStyle w:val="normal0"/>
-        <w:rPr>
-          <w:lang w:val="en-US"/>
-        </w:rPr>
       </w:pPr>
     </w:p>
     <w:p>

</xml_diff>